<commit_message>
How to make Json archives, and some minor changes
Title
</commit_message>
<xml_diff>
--- a/HTML5.docx
+++ b/HTML5.docx
@@ -2939,50 +2939,290 @@
           <w:u w:val="single"/>
         </w:rPr>
       </w:pPr>
-      <w:proofErr w:type="spellStart"/>
       <w:r>
         <w:rPr>
           <w:sz w:val="28"/>
           <w:u w:val="single"/>
         </w:rPr>
-        <w:t>Codigo</w:t>
-      </w:r>
-      <w:proofErr w:type="spellEnd"/>
+        <w:t xml:space="preserve">Campo </w:t>
+      </w:r>
+      <w:proofErr w:type="gramStart"/>
       <w:r>
         <w:rPr>
           <w:sz w:val="28"/>
           <w:u w:val="single"/>
         </w:rPr>
-        <w:t xml:space="preserve"> </w:t>
-      </w:r>
-      <w:proofErr w:type="spellStart"/>
-      <w:r>
+        <w:t>ocultos</w:t>
+      </w:r>
+      <w:proofErr w:type="gramEnd"/>
+    </w:p>
+    <w:p>
+      <w:pPr>
+        <w:spacing w:after="0"/>
         <w:rPr>
           <w:sz w:val="28"/>
           <w:u w:val="single"/>
         </w:rPr>
-        <w:t>css</w:t>
-      </w:r>
-      <w:proofErr w:type="spellEnd"/>
-      <w:r>
+      </w:pPr>
+    </w:p>
+    <w:p>
+      <w:pPr>
+        <w:spacing w:after="0"/>
+        <w:rPr>
+          <w:sz w:val="24"/>
+        </w:rPr>
+      </w:pPr>
+      <w:r>
+        <w:rPr>
+          <w:sz w:val="24"/>
+        </w:rPr>
+        <w:t xml:space="preserve">Estos son inputs que no se muestran en el </w:t>
+      </w:r>
+      <w:proofErr w:type="spellStart"/>
+      <w:r>
+        <w:rPr>
+          <w:sz w:val="24"/>
+        </w:rPr>
+        <w:t>html</w:t>
+      </w:r>
+      <w:proofErr w:type="spellEnd"/>
+      <w:r>
+        <w:rPr>
+          <w:sz w:val="24"/>
+        </w:rPr>
+        <w:t xml:space="preserve"> y pueden servir para darnos data que no necesita ser dada directamente por el usuario sino que es proveída indirectamente.</w:t>
+      </w:r>
+    </w:p>
+    <w:p>
+      <w:pPr>
+        <w:spacing w:after="0"/>
+        <w:rPr>
+          <w:sz w:val="24"/>
+        </w:rPr>
+      </w:pPr>
+      <w:r>
+        <w:rPr>
+          <w:sz w:val="24"/>
+        </w:rPr>
+        <w:t xml:space="preserve">Este se crea dado un </w:t>
+      </w:r>
+      <w:proofErr w:type="spellStart"/>
+      <w:r>
+        <w:rPr>
+          <w:b/>
+          <w:sz w:val="24"/>
+        </w:rPr>
+        <w:t>type</w:t>
+      </w:r>
+      <w:proofErr w:type="spellEnd"/>
+      <w:r>
+        <w:rPr>
+          <w:b/>
+          <w:sz w:val="24"/>
+        </w:rPr>
+        <w:t>=”</w:t>
+      </w:r>
+      <w:proofErr w:type="spellStart"/>
+      <w:r>
+        <w:rPr>
+          <w:b/>
+          <w:sz w:val="24"/>
+        </w:rPr>
+        <w:t>hidden</w:t>
+      </w:r>
+      <w:proofErr w:type="spellEnd"/>
+      <w:r>
+        <w:rPr>
+          <w:b/>
+          <w:sz w:val="24"/>
+        </w:rPr>
+        <w:t xml:space="preserve">” </w:t>
+      </w:r>
+      <w:r>
+        <w:rPr>
+          <w:sz w:val="24"/>
+        </w:rPr>
+        <w:t xml:space="preserve">al </w:t>
+      </w:r>
+      <w:r>
+        <w:rPr>
+          <w:b/>
+          <w:sz w:val="24"/>
+        </w:rPr>
+        <w:t>input</w:t>
+      </w:r>
+      <w:r>
+        <w:rPr>
+          <w:sz w:val="24"/>
+        </w:rPr>
+        <w:t>.</w:t>
+      </w:r>
+    </w:p>
+    <w:p>
+      <w:pPr>
+        <w:spacing w:after="0"/>
+        <w:rPr>
+          <w:sz w:val="24"/>
+        </w:rPr>
+      </w:pPr>
+      <w:r>
+        <w:rPr>
+          <w:sz w:val="24"/>
+        </w:rPr>
+        <w:lastRenderedPageBreak/>
+        <w:t>*</w:t>
+      </w:r>
+      <w:proofErr w:type="spellStart"/>
+      <w:r>
+        <w:rPr>
+          <w:sz w:val="24"/>
+        </w:rPr>
+        <w:t>Obviamende</w:t>
+      </w:r>
+      <w:proofErr w:type="spellEnd"/>
+      <w:r>
+        <w:rPr>
+          <w:sz w:val="24"/>
+        </w:rPr>
+        <w:t xml:space="preserve"> dado a que no tiene interacción con ningún usuario y por lo tanto no se llenara con ningún dato, le debemos ingresar </w:t>
+      </w:r>
+      <w:r>
+        <w:rPr>
+          <w:sz w:val="24"/>
+        </w:rPr>
+        <w:t xml:space="preserve">tales </w:t>
+      </w:r>
+      <w:r>
+        <w:rPr>
+          <w:sz w:val="24"/>
+        </w:rPr>
+        <w:t>mediante</w:t>
+      </w:r>
+      <w:r>
+        <w:rPr>
+          <w:sz w:val="24"/>
+        </w:rPr>
+        <w:t xml:space="preserve"> funciones con </w:t>
+      </w:r>
+      <w:proofErr w:type="spellStart"/>
+      <w:r>
+        <w:rPr>
+          <w:sz w:val="24"/>
+        </w:rPr>
+        <w:t>javascript</w:t>
+      </w:r>
+      <w:proofErr w:type="spellEnd"/>
+      <w:r>
+        <w:rPr>
+          <w:sz w:val="24"/>
+        </w:rPr>
+        <w:t xml:space="preserve"> o </w:t>
+      </w:r>
+      <w:proofErr w:type="spellStart"/>
+      <w:r>
+        <w:rPr>
+          <w:sz w:val="24"/>
+        </w:rPr>
+        <w:t>php</w:t>
+      </w:r>
+      <w:proofErr w:type="spellEnd"/>
+      <w:r>
+        <w:rPr>
+          <w:sz w:val="24"/>
+        </w:rPr>
+        <w:t xml:space="preserve"> que relacionen su contenido.</w:t>
+      </w:r>
+    </w:p>
+    <w:p>
+      <w:pPr>
+        <w:spacing w:after="0"/>
+        <w:rPr>
+          <w:sz w:val="24"/>
+        </w:rPr>
+      </w:pPr>
+      <w:r>
+        <w:rPr>
+          <w:sz w:val="24"/>
+        </w:rPr>
+        <w:t xml:space="preserve">*Funcionan para API como </w:t>
+      </w:r>
+      <w:proofErr w:type="spellStart"/>
+      <w:r>
+        <w:rPr>
+          <w:sz w:val="24"/>
+        </w:rPr>
+        <w:t>paypal</w:t>
+      </w:r>
+      <w:proofErr w:type="spellEnd"/>
+      <w:r>
+        <w:rPr>
+          <w:sz w:val="24"/>
+        </w:rPr>
+        <w:t>.</w:t>
+      </w:r>
+      <w:bookmarkStart w:id="0" w:name="_GoBack"/>
+      <w:bookmarkEnd w:id="0"/>
+    </w:p>
+    <w:p>
+      <w:pPr>
+        <w:spacing w:after="0"/>
+        <w:rPr>
+          <w:sz w:val="24"/>
+        </w:rPr>
+      </w:pPr>
+    </w:p>
+    <w:p>
+      <w:pPr>
+        <w:spacing w:after="0"/>
         <w:rPr>
           <w:sz w:val="28"/>
           <w:u w:val="single"/>
         </w:rPr>
-        <w:t xml:space="preserve"> </w:t>
-      </w:r>
+      </w:pPr>
+      <w:proofErr w:type="spellStart"/>
       <w:r>
         <w:rPr>
           <w:sz w:val="28"/>
           <w:u w:val="single"/>
         </w:rPr>
-        <w:t>específico</w:t>
-      </w:r>
+        <w:t>Codigo</w:t>
+      </w:r>
+      <w:proofErr w:type="spellEnd"/>
       <w:r>
         <w:rPr>
           <w:sz w:val="28"/>
           <w:u w:val="single"/>
         </w:rPr>
+        <w:t xml:space="preserve"> </w:t>
+      </w:r>
+      <w:proofErr w:type="spellStart"/>
+      <w:r>
+        <w:rPr>
+          <w:sz w:val="28"/>
+          <w:u w:val="single"/>
+        </w:rPr>
+        <w:t>css</w:t>
+      </w:r>
+      <w:proofErr w:type="spellEnd"/>
+      <w:r>
+        <w:rPr>
+          <w:sz w:val="28"/>
+          <w:u w:val="single"/>
+        </w:rPr>
+        <w:t xml:space="preserve"> </w:t>
+      </w:r>
+      <w:r>
+        <w:rPr>
+          <w:sz w:val="28"/>
+          <w:u w:val="single"/>
+        </w:rPr>
+        <w:t>específico</w:t>
+      </w:r>
+      <w:r>
+        <w:rPr>
+          <w:sz w:val="28"/>
+          <w:u w:val="single"/>
+        </w:rPr>
         <w:t xml:space="preserve"> de formulario</w:t>
       </w:r>
     </w:p>
@@ -3134,8 +3374,6 @@
           <w:sz w:val="24"/>
         </w:rPr>
       </w:pPr>
-      <w:bookmarkStart w:id="0" w:name="_GoBack"/>
-      <w:bookmarkEnd w:id="0"/>
     </w:p>
     <w:p>
       <w:pPr>
@@ -5678,7 +5916,7 @@
 </file>
 
 <file path=customXml/itemProps1.xml><?xml version="1.0" encoding="utf-8"?>
-<ds:datastoreItem xmlns:ds="http://schemas.openxmlformats.org/officeDocument/2006/customXml" ds:itemID="{C64AB5FB-1A78-46B8-93C5-F6BFE33E1CFE}">
+<ds:datastoreItem xmlns:ds="http://schemas.openxmlformats.org/officeDocument/2006/customXml" ds:itemID="{F613B7A4-E8FC-4166-99D1-D81ABD867CA9}">
   <ds:schemaRefs>
     <ds:schemaRef ds:uri="http://schemas.openxmlformats.org/officeDocument/2006/bibliography"/>
   </ds:schemaRefs>

</xml_diff>